<commit_message>
pretty done with hw3 now i guess
</commit_message>
<xml_diff>
--- a/HW2/hw2_solution.docx
+++ b/HW2/hw2_solution.docx
@@ -130,7 +130,35 @@
           <w:rFonts w:cstheme="minorHAnsi"/>
           <w:lang w:val="en-US"/>
         </w:rPr>
-        <w:t>extracts each frame of the input.mov and loops through that frame.</w:t>
+        <w:t xml:space="preserve">extracts the </w:t>
+      </w:r>
+      <w:r>
+        <w:rPr>
+          <w:rFonts w:cstheme="minorHAnsi"/>
+          <w:lang w:val="en-US"/>
+        </w:rPr>
+        <w:t xml:space="preserve">input.mov as a movie </w:t>
+      </w:r>
+      <w:r>
+        <w:rPr>
+          <w:rFonts w:cstheme="minorHAnsi"/>
+          <w:lang w:val="en-US"/>
+        </w:rPr>
+        <w:t xml:space="preserve">and loops through </w:t>
+      </w:r>
+      <w:r>
+        <w:rPr>
+          <w:rFonts w:cstheme="minorHAnsi"/>
+          <w:lang w:val="en-US"/>
+        </w:rPr>
+        <w:t>it to extract and process each</w:t>
+      </w:r>
+      <w:r>
+        <w:rPr>
+          <w:rFonts w:cstheme="minorHAnsi"/>
+          <w:lang w:val="en-US"/>
+        </w:rPr>
+        <w:t xml:space="preserve"> frame.</w:t>
       </w:r>
     </w:p>
     <w:p>
@@ -238,9 +266,32 @@
           <w:rFonts w:cstheme="minorHAnsi"/>
           <w:lang w:val="en-US"/>
         </w:rPr>
-        <w:t>process_frame</w:t>
+        <w:t>process_</w:t>
+      </w:r>
+      <w:proofErr w:type="gramStart"/>
+      <w:r>
+        <w:rPr>
+          <w:rFonts w:cstheme="minorHAnsi"/>
+          <w:lang w:val="en-US"/>
+        </w:rPr>
+        <w:t>frame</w:t>
       </w:r>
       <w:proofErr w:type="spellEnd"/>
+      <w:r>
+        <w:rPr>
+          <w:rFonts w:cstheme="minorHAnsi"/>
+          <w:lang w:val="en-US"/>
+        </w:rPr>
+        <w:t>(</w:t>
+      </w:r>
+      <w:proofErr w:type="gramEnd"/>
+      <w:r>
+        <w:rPr>
+          <w:rFonts w:cstheme="minorHAnsi"/>
+          <w:lang w:val="en-US"/>
+        </w:rPr>
+        <w:t>)</w:t>
+      </w:r>
       <w:r>
         <w:rPr>
           <w:rFonts w:cstheme="minorHAnsi"/>
@@ -286,7 +337,21 @@
           <w:rFonts w:cstheme="minorHAnsi"/>
           <w:lang w:val="en-US"/>
         </w:rPr>
-        <w:t xml:space="preserve">) takes a frame and </w:t>
+        <w:t xml:space="preserve">) </w:t>
+      </w:r>
+      <w:r>
+        <w:rPr>
+          <w:rFonts w:cstheme="minorHAnsi"/>
+          <w:lang w:val="en-US"/>
+        </w:rPr>
+        <w:t xml:space="preserve">itself </w:t>
+      </w:r>
+      <w:r>
+        <w:rPr>
+          <w:rFonts w:cstheme="minorHAnsi"/>
+          <w:lang w:val="en-US"/>
+        </w:rPr>
+        <w:t xml:space="preserve">takes a frame and </w:t>
       </w:r>
       <w:r>
         <w:rPr>
@@ -462,7 +527,21 @@
           <w:rFonts w:cstheme="minorHAnsi"/>
           <w:lang w:val="en-US"/>
         </w:rPr>
-        <w:t xml:space="preserve">After that we check in </w:t>
+        <w:t>After that we check i</w:t>
+      </w:r>
+      <w:r>
+        <w:rPr>
+          <w:rFonts w:cstheme="minorHAnsi"/>
+          <w:lang w:val="en-US"/>
+        </w:rPr>
+        <w:t>f</w:t>
+      </w:r>
+      <w:r>
+        <w:rPr>
+          <w:rFonts w:cstheme="minorHAnsi"/>
+          <w:lang w:val="en-US"/>
+        </w:rPr>
+        <w:t xml:space="preserve"> </w:t>
       </w:r>
       <w:proofErr w:type="spellStart"/>
       <w:r>
@@ -613,6 +692,13 @@
         </w:rPr>
         <w:t>.</w:t>
       </w:r>
+      <w:r>
+        <w:rPr>
+          <w:rFonts w:cstheme="minorHAnsi"/>
+          <w:lang w:val="en-US"/>
+        </w:rPr>
+        <w:t xml:space="preserve"> (which reads in a config file containing those values)</w:t>
+      </w:r>
     </w:p>
     <w:p>
       <w:pPr>
@@ -734,7 +820,21 @@
           <w:rFonts w:cstheme="minorHAnsi"/>
           <w:lang w:val="en-US"/>
         </w:rPr>
-        <w:t xml:space="preserve">For that we first must calculate each of the 8 possible corners of the ball </w:t>
+        <w:t xml:space="preserve">For </w:t>
+      </w:r>
+      <w:r>
+        <w:rPr>
+          <w:rFonts w:cstheme="minorHAnsi"/>
+          <w:lang w:val="en-US"/>
+        </w:rPr>
+        <w:t>which</w:t>
+      </w:r>
+      <w:r>
+        <w:rPr>
+          <w:rFonts w:cstheme="minorHAnsi"/>
+          <w:lang w:val="en-US"/>
+        </w:rPr>
+        <w:t xml:space="preserve"> we first must calculate each of the 8 possible corners of the ball </w:t>
       </w:r>
       <w:r>
         <w:rPr>
@@ -870,7 +970,21 @@
           <w:rFonts w:cstheme="minorHAnsi"/>
           <w:lang w:val="en-US"/>
         </w:rPr>
-        <w:t>How the corners are calculated as well as how the corners are combined to draw the edges is best observed in the script.</w:t>
+        <w:t>How the corner</w:t>
+      </w:r>
+      <w:r>
+        <w:rPr>
+          <w:rFonts w:cstheme="minorHAnsi"/>
+          <w:lang w:val="en-US"/>
+        </w:rPr>
+        <w:t>s 3D coordinates</w:t>
+      </w:r>
+      <w:r>
+        <w:rPr>
+          <w:rFonts w:cstheme="minorHAnsi"/>
+          <w:lang w:val="en-US"/>
+        </w:rPr>
+        <w:t xml:space="preserve"> are calculated as well as how the corners are combined to draw the edges is best observed in the script.</w:t>
       </w:r>
     </w:p>
     <w:p>
@@ -1007,14 +1121,42 @@
           <w:rFonts w:cstheme="minorHAnsi"/>
           <w:lang w:val="en-US"/>
         </w:rPr>
-        <w:t>With that one frame has been processed, meaning one or more balls have been detected, the distance and bounding circle drawn</w:t>
-      </w:r>
-      <w:r>
-        <w:rPr>
-          <w:rFonts w:cstheme="minorHAnsi"/>
-          <w:lang w:val="en-US"/>
-        </w:rPr>
-        <w:t xml:space="preserve"> as well as the bounding cube.</w:t>
+        <w:t>Once</w:t>
+      </w:r>
+      <w:r>
+        <w:rPr>
+          <w:rFonts w:cstheme="minorHAnsi"/>
+          <w:lang w:val="en-US"/>
+        </w:rPr>
+        <w:t xml:space="preserve"> that one frame has been processed, meaning one or more balls have been detected, the distance</w:t>
+      </w:r>
+      <w:r>
+        <w:rPr>
+          <w:rFonts w:cstheme="minorHAnsi"/>
+          <w:lang w:val="en-US"/>
+        </w:rPr>
+        <w:t>, the</w:t>
+      </w:r>
+      <w:r>
+        <w:rPr>
+          <w:rFonts w:cstheme="minorHAnsi"/>
+          <w:lang w:val="en-US"/>
+        </w:rPr>
+        <w:t xml:space="preserve"> bounding circle </w:t>
+      </w:r>
+      <w:r>
+        <w:rPr>
+          <w:rFonts w:cstheme="minorHAnsi"/>
+          <w:lang w:val="en-US"/>
+        </w:rPr>
+        <w:t>as well as the bounding cube</w:t>
+      </w:r>
+      <w:r>
+        <w:rPr>
+          <w:rFonts w:cstheme="minorHAnsi"/>
+          <w:lang w:val="en-US"/>
+        </w:rPr>
+        <w:t xml:space="preserve"> are drawn into the frame.</w:t>
       </w:r>
     </w:p>
     <w:p>
@@ -1036,7 +1178,7 @@
           <w:rFonts w:cstheme="minorHAnsi"/>
           <w:lang w:val="en-US"/>
         </w:rPr>
-        <w:t xml:space="preserve"> and return them to tracker.py.</w:t>
+        <w:t xml:space="preserve"> to tracker.py.</w:t>
       </w:r>
     </w:p>
     <w:p>
@@ -1097,21 +1239,26 @@
         </w:rPr>
         <w:t xml:space="preserve"> we </w:t>
       </w:r>
-      <w:proofErr w:type="gramStart"/>
-      <w:r>
-        <w:rPr>
-          <w:rFonts w:cstheme="minorHAnsi"/>
-          <w:lang w:val="en-US"/>
-        </w:rPr>
-        <w:t>have to</w:t>
-      </w:r>
-      <w:proofErr w:type="gramEnd"/>
-      <w:r>
-        <w:rPr>
-          <w:rFonts w:cstheme="minorHAnsi"/>
-          <w:lang w:val="en-US"/>
-        </w:rPr>
-        <w:t xml:space="preserve"> keep that in mind while using the script.</w:t>
+      <w:r>
+        <w:rPr>
+          <w:rFonts w:cstheme="minorHAnsi"/>
+          <w:lang w:val="en-US"/>
+        </w:rPr>
+        <w:t>must</w:t>
+      </w:r>
+      <w:r>
+        <w:rPr>
+          <w:rFonts w:cstheme="minorHAnsi"/>
+          <w:lang w:val="en-US"/>
+        </w:rPr>
+        <w:t xml:space="preserve"> keep that in mind while using the script</w:t>
+      </w:r>
+      <w:r>
+        <w:rPr>
+          <w:rFonts w:cstheme="minorHAnsi"/>
+          <w:lang w:val="en-US"/>
+        </w:rPr>
+        <w:t xml:space="preserve"> on a input.mov video.</w:t>
       </w:r>
     </w:p>
     <w:p>
@@ -1192,15 +1339,13 @@
         </w:rPr>
         <w:t xml:space="preserve">collecting the distances </w:t>
       </w:r>
-      <w:proofErr w:type="gramStart"/>
-      <w:r>
-        <w:rPr>
-          <w:rFonts w:cstheme="minorHAnsi"/>
-          <w:lang w:val="en-US"/>
-        </w:rPr>
-        <w:t>In</w:t>
-      </w:r>
-      <w:proofErr w:type="gramEnd"/>
+      <w:r>
+        <w:rPr>
+          <w:rFonts w:cstheme="minorHAnsi"/>
+          <w:lang w:val="en-US"/>
+        </w:rPr>
+        <w:t>in</w:t>
+      </w:r>
       <w:r>
         <w:rPr>
           <w:rFonts w:cstheme="minorHAnsi"/>
@@ -1377,6 +1522,14 @@
         </w:rPr>
         <w:t>.</w:t>
       </w:r>
+    </w:p>
+    <w:p>
+      <w:pPr>
+        <w:rPr>
+          <w:rFonts w:cstheme="minorHAnsi"/>
+          <w:lang w:val="en-US"/>
+        </w:rPr>
+      </w:pPr>
     </w:p>
     <w:p>
       <w:pPr>

</xml_diff>